<commit_message>
add new version dir
</commit_message>
<xml_diff>
--- a/Deye-NTU Plan for RWA and Tokenization 1.28.docx
+++ b/Deye-NTU Plan for RWA and Tokenization 1.28.docx
@@ -91,22 +91,254 @@
       <w:r>
         <w:rPr>
           <w:rFonts w:eastAsia="Times New Roman"/>
-          <w:noProof/>
+        </w:rPr>
+        <w:t>Deye’s energy-RWA initiative sits at the intersection of two mature domains</w:t>
+      </w:r>
+      <w:r>
+        <w:rPr>
+          <w:rFonts w:eastAsia="Times New Roman"/>
+        </w:rPr>
+        <w:t xml:space="preserve">, </w:t>
+      </w:r>
+      <w:r>
+        <w:rPr>
+          <w:rFonts w:eastAsia="Times New Roman"/>
+        </w:rPr>
+        <w:t>distributed energy deployment and modern blockchain infrastructure</w:t>
+      </w:r>
+      <w:r>
+        <w:rPr>
+          <w:rFonts w:eastAsia="Times New Roman"/>
+        </w:rPr>
+        <w:t xml:space="preserve">, </w:t>
+      </w:r>
+      <w:r>
+        <w:rPr>
+          <w:rFonts w:eastAsia="Times New Roman"/>
+        </w:rPr>
+        <w:t>so the question is no longer whether the system can be implemented, but whether it can be implemented in a way that is </w:t>
+      </w:r>
+      <w:r>
+        <w:rPr>
+          <w:rFonts w:eastAsia="Times New Roman"/>
+          <w:i/>
+          <w:iCs/>
+        </w:rPr>
+        <w:t>financeable, scalable, and defensible</w:t>
+      </w:r>
+      <w:r>
+        <w:rPr>
+          <w:rFonts w:eastAsia="Times New Roman"/>
+        </w:rPr>
+        <w:t> over a multi-year horizon. In practice, the main obstacles to an investable RWA business line are not “engineering completion,” but the higher-order frictions that determine whether sophisticated capital will participate and whether the product can operate reliably under scrutiny: credibility of real-world data, robustness of cashflow risk assessment, and stability of pricing and liquidity under compliance constraints. These frictions are precisely where a joint lab can create durable value—by converting operational uncertainty into measurable, auditable, and optimizable rules—thereby lowering the cost of capital, reducing dispute and monitoring costs, and increasing the repeatability of deployment across sites and jurisdictions.</w:t>
+      </w:r>
+      <w:r>
+        <w:rPr>
+          <w:rFonts w:eastAsia="Times New Roman"/>
+        </w:rPr>
+        <w:t xml:space="preserve"> </w:t>
+      </w:r>
+    </w:p>
+    <w:p>
+      <w:pPr>
+        <w:pStyle w:val="NormalWeb"/>
+        <w:rPr>
+          <w:rFonts w:eastAsia="Times New Roman"/>
           <w:lang w:val="en-US"/>
         </w:rPr>
+      </w:pPr>
+      <w:r>
+        <w:rPr>
+          <w:rFonts w:eastAsia="Times New Roman"/>
+        </w:rPr>
+        <w:t xml:space="preserve">        </w:t>
+      </w:r>
+      <w:r>
+        <w:rPr>
+          <w:rFonts w:eastAsia="Times New Roman"/>
+        </w:rPr>
+        <w:t>The role of the university in this collaboration is therefore to supply </w:t>
+      </w:r>
+      <w:r>
+        <w:rPr>
+          <w:rFonts w:eastAsia="Times New Roman"/>
+          <w:i/>
+          <w:iCs/>
+        </w:rPr>
+        <w:t xml:space="preserve">research-grade methods and evaluation </w:t>
+      </w:r>
+      <w:proofErr w:type="spellStart"/>
+      <w:r>
+        <w:rPr>
+          <w:rFonts w:eastAsia="Times New Roman"/>
+          <w:i/>
+          <w:iCs/>
+        </w:rPr>
+        <w:t>standards</w:t>
+      </w:r>
+      <w:r>
+        <w:rPr>
+          <w:rFonts w:eastAsia="Times New Roman"/>
+        </w:rPr>
+        <w:t>that</w:t>
+      </w:r>
+      <w:proofErr w:type="spellEnd"/>
+      <w:r>
+        <w:rPr>
+          <w:rFonts w:eastAsia="Times New Roman"/>
+        </w:rPr>
+        <w:t xml:space="preserve"> industry delivery teams typically do not produce as part of implementation: formal metrics for data trustworthiness and auditability; principled frameworks for downside-risk pricing and stress testing; and compliance-aware market-design tools that quantify liquidity loss and discount/premium </w:t>
+      </w:r>
+      <w:proofErr w:type="spellStart"/>
+      <w:r>
+        <w:rPr>
+          <w:rFonts w:eastAsia="Times New Roman"/>
+        </w:rPr>
+        <w:t>behavior</w:t>
+      </w:r>
+      <w:proofErr w:type="spellEnd"/>
+      <w:r>
+        <w:rPr>
+          <w:rFonts w:eastAsia="Times New Roman"/>
+        </w:rPr>
+        <w:t xml:space="preserve"> before public trading is enabled. These outputs are not academic add-ons; they are the decision infrastructure that enables Deye to (</w:t>
+      </w:r>
+      <w:proofErr w:type="spellStart"/>
+      <w:r>
+        <w:rPr>
+          <w:rFonts w:eastAsia="Times New Roman"/>
+        </w:rPr>
+        <w:t>i</w:t>
+      </w:r>
+      <w:proofErr w:type="spellEnd"/>
+      <w:r>
+        <w:rPr>
+          <w:rFonts w:eastAsia="Times New Roman"/>
+        </w:rPr>
+        <w:t>) present a credible financing narrative to institutional partners, regulators, and auditors, (ii) harden the system against adverse scenarios and disputes, and (iii) standardize the product into a repeatable, scalable RWA “template” rather than a one-off pilot. The three research directions in this report—</w:t>
+      </w:r>
+      <w:r>
+        <w:rPr>
+          <w:rFonts w:eastAsia="Times New Roman"/>
+          <w:b/>
+          <w:bCs/>
+        </w:rPr>
+        <w:t>(1) Trust and audit for energy-RWA data, (2) Cashflow structuring and risk pricing, and (3) Liquidity and price discovery in a restricted (compliant) market</w:t>
+      </w:r>
+      <w:r>
+        <w:rPr>
+          <w:rFonts w:eastAsia="Times New Roman"/>
+        </w:rPr>
+        <w:t>—are chosen to directly strengthen the core performance of the token system and to de-risk the transition from a restricted pilot phase to a broader market phase.</w:t>
+      </w:r>
+    </w:p>
+    <w:p>
+      <w:pPr>
+        <w:pStyle w:val="NormalWeb"/>
+      </w:pPr>
+      <w:r>
+        <w:rPr>
+          <w:rFonts w:eastAsia="Times New Roman"/>
+          <w:lang w:val="en-US"/>
+        </w:rPr>
+        <w:t xml:space="preserve">        </w:t>
+      </w:r>
+      <w:r>
+        <w:rPr>
+          <w:rFonts w:eastAsia="Times New Roman"/>
+          <w:lang w:val="en-US"/>
+        </w:rPr>
+        <w:t>This report</w:t>
+      </w:r>
+      <w:r>
+        <w:rPr>
+          <w:rFonts w:eastAsia="Times New Roman"/>
+          <w:lang w:val="en-US"/>
+        </w:rPr>
+        <w:t xml:space="preserve"> firstly</w:t>
+      </w:r>
+      <w:r>
+        <w:rPr>
+          <w:rFonts w:eastAsia="Times New Roman"/>
+          <w:lang w:val="en-US"/>
+        </w:rPr>
+        <w:t xml:space="preserve"> outlines</w:t>
+      </w:r>
+      <w:r>
+        <w:rPr>
+          <w:rFonts w:eastAsia="Times New Roman"/>
+          <w:lang w:val="en-US"/>
+        </w:rPr>
+        <w:t xml:space="preserve"> the design for Deye’s RWA tokens and reward distribution</w:t>
+      </w:r>
+      <w:r>
+        <w:rPr>
+          <w:rFonts w:eastAsia="Times New Roman"/>
+          <w:lang w:val="en-US"/>
+        </w:rPr>
+        <w:t xml:space="preserve">: issuing asset-backed tokens, verifying production data through an oracle pipeline, and distributing rewards on-chain. It then proposes a token-economics layer that converts the RWA </w:t>
+      </w:r>
+      <w:r>
+        <w:rPr>
+          <w:rFonts w:eastAsia="Times New Roman"/>
+          <w:lang w:val="en-US"/>
+        </w:rPr>
+        <w:lastRenderedPageBreak/>
+        <w:t>cashflows into a standardized, liquid instrument via a vault and an AMM market, enabling scalable trading and broader investor access.</w:t>
+      </w:r>
+      <w:r>
+        <w:rPr>
+          <w:rFonts w:eastAsia="Times New Roman"/>
+          <w:lang w:val="en-US"/>
+        </w:rPr>
+        <w:t xml:space="preserve"> </w:t>
+      </w:r>
+      <w:r>
+        <w:rPr>
+          <w:rFonts w:eastAsia="Times New Roman"/>
+          <w:lang w:val="en-US"/>
+        </w:rPr>
+        <w:t>Thirdly</w:t>
+      </w:r>
+      <w:r>
+        <w:rPr>
+          <w:rFonts w:eastAsia="Times New Roman"/>
+          <w:lang w:val="en-US"/>
+        </w:rPr>
+        <w:t xml:space="preserve">, several research directions of both </w:t>
+      </w:r>
+      <w:r>
+        <w:t>academic value and potential for enhancing Deye's token system performance.</w:t>
+      </w:r>
+      <w:r>
+        <w:t xml:space="preserve"> Finally, the corresponding research timeline is proposed.</w:t>
+      </w:r>
+    </w:p>
+    <w:p>
+      <w:pPr>
+        <w:pStyle w:val="NormalWeb"/>
+        <w:rPr>
+          <w:rFonts w:eastAsia="Times New Roman"/>
+          <w:lang w:val="en-US"/>
+        </w:rPr>
+      </w:pPr>
+      <w:r>
+        <w:rPr>
+          <w:rFonts w:eastAsia="Times New Roman"/>
+        </w:rPr>
         <w:drawing>
-          <wp:anchor distT="0" distB="0" distL="114300" distR="114300" simplePos="0" relativeHeight="251667456" behindDoc="0" locked="0" layoutInCell="1" allowOverlap="1" wp14:anchorId="4BCD7CA9" wp14:editId="1150F922">
+          <wp:anchor distT="0" distB="0" distL="114300" distR="114300" simplePos="0" relativeHeight="251668480" behindDoc="0" locked="0" layoutInCell="1" allowOverlap="1" wp14:anchorId="564C4F16" wp14:editId="47AC14F6">
             <wp:simplePos x="0" y="0"/>
             <wp:positionH relativeFrom="column">
-              <wp:posOffset>-39410</wp:posOffset>
+              <wp:posOffset>-67112</wp:posOffset>
             </wp:positionH>
-            <wp:positionV relativeFrom="paragraph">
-              <wp:posOffset>2094865</wp:posOffset>
+            <wp:positionV relativeFrom="page">
+              <wp:posOffset>2334872</wp:posOffset>
             </wp:positionV>
-            <wp:extent cx="5731510" cy="5408930"/>
+            <wp:extent cx="5731510" cy="6355080"/>
             <wp:effectExtent l="0" t="0" r="0" b="0"/>
             <wp:wrapTopAndBottom/>
-            <wp:docPr id="1028395585" name="Picture 1" descr="A diagram of blockchain technology&#10;&#10;AI-generated content may be incorrect."/>
+            <wp:docPr id="873259673" name="Picture 1" descr="A diagram of a network&#10;&#10;AI-generated content may be incorrect."/>
             <wp:cNvGraphicFramePr>
               <a:graphicFrameLocks xmlns:a="http://schemas.openxmlformats.org/drawingml/2006/main" noChangeAspect="1"/>
             </wp:cNvGraphicFramePr>
@@ -114,7 +346,7 @@
               <a:graphicData uri="http://schemas.openxmlformats.org/drawingml/2006/picture">
                 <pic:pic xmlns:pic="http://schemas.openxmlformats.org/drawingml/2006/picture">
                   <pic:nvPicPr>
-                    <pic:cNvPr id="1028395585" name="Picture 1" descr="A diagram of blockchain technology&#10;&#10;AI-generated content may be incorrect."/>
+                    <pic:cNvPr id="873259673" name="Picture 1" descr="A diagram of a network&#10;&#10;AI-generated content may be incorrect."/>
                     <pic:cNvPicPr/>
                   </pic:nvPicPr>
                   <pic:blipFill>
@@ -132,7 +364,7 @@
                   <pic:spPr>
                     <a:xfrm>
                       <a:off x="0" y="0"/>
-                      <a:ext cx="5731510" cy="5408930"/>
+                      <a:ext cx="5731510" cy="6355080"/>
                     </a:xfrm>
                     <a:prstGeom prst="rect">
                       <a:avLst/>
@@ -150,233 +382,6 @@
           </wp:anchor>
         </w:drawing>
       </w:r>
-      <w:r>
-        <w:rPr>
-          <w:rFonts w:eastAsia="Times New Roman"/>
-        </w:rPr>
-        <w:t>Deye’s energy-RWA initiative sits at the intersection of two mature domains</w:t>
-      </w:r>
-      <w:r>
-        <w:rPr>
-          <w:rFonts w:eastAsia="Times New Roman"/>
-        </w:rPr>
-        <w:t xml:space="preserve">, </w:t>
-      </w:r>
-      <w:r>
-        <w:rPr>
-          <w:rFonts w:eastAsia="Times New Roman"/>
-        </w:rPr>
-        <w:t>distributed energy deployment and modern blockchain infrastructure</w:t>
-      </w:r>
-      <w:r>
-        <w:rPr>
-          <w:rFonts w:eastAsia="Times New Roman"/>
-        </w:rPr>
-        <w:t xml:space="preserve">, </w:t>
-      </w:r>
-      <w:r>
-        <w:rPr>
-          <w:rFonts w:eastAsia="Times New Roman"/>
-        </w:rPr>
-        <w:t>so the question is no longer whether the system can be implemented, but whether it can be implemented in a way that is </w:t>
-      </w:r>
-      <w:r>
-        <w:rPr>
-          <w:rFonts w:eastAsia="Times New Roman"/>
-          <w:i/>
-          <w:iCs/>
-        </w:rPr>
-        <w:t>financeable, scalable, and defensible</w:t>
-      </w:r>
-      <w:r>
-        <w:rPr>
-          <w:rFonts w:eastAsia="Times New Roman"/>
-        </w:rPr>
-        <w:t xml:space="preserve"> over a multi-year horizon. In practice, the main obstacles to an investable RWA business line are not “engineering completion,” but the higher-order frictions that determine whether sophisticated capital will participate and whether the product can operate reliably under scrutiny: credibility of real-world data, robustness of cashflow risk assessment, and stability of pricing and liquidity under compliance constraints. These frictions </w:t>
-      </w:r>
-      <w:r>
-        <w:rPr>
-          <w:rFonts w:eastAsia="Times New Roman"/>
-        </w:rPr>
-        <w:lastRenderedPageBreak/>
-        <w:t>are precisely where a joint lab can create durable value—by converting operational uncertainty into measurable, auditable, and optimizable rules—thereby lowering the cost of capital, reducing dispute and monitoring costs, and increasing the repeatability of deployment across sites and jurisdictions.</w:t>
-      </w:r>
-    </w:p>
-    <w:p>
-      <w:pPr>
-        <w:pStyle w:val="NormalWeb"/>
-        <w:rPr>
-          <w:rFonts w:eastAsia="Times New Roman"/>
-          <w:lang w:val="en-US"/>
-        </w:rPr>
-      </w:pPr>
-      <w:r>
-        <w:rPr>
-          <w:rFonts w:eastAsia="Times New Roman"/>
-        </w:rPr>
-        <w:t xml:space="preserve">        </w:t>
-      </w:r>
-      <w:r>
-        <w:rPr>
-          <w:rFonts w:eastAsia="Times New Roman"/>
-        </w:rPr>
-        <w:t>The role of the university in this collaboration is therefore to supply </w:t>
-      </w:r>
-      <w:r>
-        <w:rPr>
-          <w:rFonts w:eastAsia="Times New Roman"/>
-          <w:i/>
-          <w:iCs/>
-        </w:rPr>
-        <w:t xml:space="preserve">research-grade methods and evaluation </w:t>
-      </w:r>
-      <w:proofErr w:type="spellStart"/>
-      <w:r>
-        <w:rPr>
-          <w:rFonts w:eastAsia="Times New Roman"/>
-          <w:i/>
-          <w:iCs/>
-        </w:rPr>
-        <w:t>standards</w:t>
-      </w:r>
-      <w:r>
-        <w:rPr>
-          <w:rFonts w:eastAsia="Times New Roman"/>
-        </w:rPr>
-        <w:t>that</w:t>
-      </w:r>
-      <w:proofErr w:type="spellEnd"/>
-      <w:r>
-        <w:rPr>
-          <w:rFonts w:eastAsia="Times New Roman"/>
-        </w:rPr>
-        <w:t xml:space="preserve"> industry delivery teams typically do not produce as part of implementation: formal metrics for data trustworthiness and auditability; principled frameworks for downside-risk pricing and stress testing; and compliance-aware market-design tools that quantify liquidity loss and discount/premium </w:t>
-      </w:r>
-      <w:proofErr w:type="spellStart"/>
-      <w:r>
-        <w:rPr>
-          <w:rFonts w:eastAsia="Times New Roman"/>
-        </w:rPr>
-        <w:t>behavior</w:t>
-      </w:r>
-      <w:proofErr w:type="spellEnd"/>
-      <w:r>
-        <w:rPr>
-          <w:rFonts w:eastAsia="Times New Roman"/>
-        </w:rPr>
-        <w:t xml:space="preserve"> before public trading is enabled. These outputs are not academic add-ons; they are the decision infrastructure that enables Deye to (</w:t>
-      </w:r>
-      <w:proofErr w:type="spellStart"/>
-      <w:r>
-        <w:rPr>
-          <w:rFonts w:eastAsia="Times New Roman"/>
-        </w:rPr>
-        <w:t>i</w:t>
-      </w:r>
-      <w:proofErr w:type="spellEnd"/>
-      <w:r>
-        <w:rPr>
-          <w:rFonts w:eastAsia="Times New Roman"/>
-        </w:rPr>
-        <w:t>) present a credible financing narrative to institutional partners, regulators, and auditors, (ii) harden the system against adverse scenarios and disputes, and (iii) standardize the product into a repeatable, scalable RWA “template” rather than a one-off pilot. The three research directions in this report—</w:t>
-      </w:r>
-      <w:r>
-        <w:rPr>
-          <w:rFonts w:eastAsia="Times New Roman"/>
-          <w:b/>
-          <w:bCs/>
-        </w:rPr>
-        <w:t>(1) Trust and audit for energy-RWA data, (2) Cashflow structuring and risk pricing, and (3) Liquidity and price discovery in a restricted (compliant) market</w:t>
-      </w:r>
-      <w:r>
-        <w:rPr>
-          <w:rFonts w:eastAsia="Times New Roman"/>
-        </w:rPr>
-        <w:t>—are chosen to directly strengthen the core performance of the token system and to de-risk the transition from a restricted pilot phase to a broader market phase.</w:t>
-      </w:r>
-    </w:p>
-    <w:p>
-      <w:pPr>
-        <w:pStyle w:val="NormalWeb"/>
-      </w:pPr>
-      <w:r>
-        <w:rPr>
-          <w:rFonts w:eastAsia="Times New Roman"/>
-          <w:lang w:val="en-US"/>
-        </w:rPr>
-        <w:t xml:space="preserve">        </w:t>
-      </w:r>
-      <w:r>
-        <w:rPr>
-          <w:rFonts w:eastAsia="Times New Roman"/>
-          <w:lang w:val="en-US"/>
-        </w:rPr>
-        <w:t>This report</w:t>
-      </w:r>
-      <w:r>
-        <w:rPr>
-          <w:rFonts w:eastAsia="Times New Roman"/>
-          <w:lang w:val="en-US"/>
-        </w:rPr>
-        <w:t xml:space="preserve"> firstly</w:t>
-      </w:r>
-      <w:r>
-        <w:rPr>
-          <w:rFonts w:eastAsia="Times New Roman"/>
-          <w:lang w:val="en-US"/>
-        </w:rPr>
-        <w:t xml:space="preserve"> outlines</w:t>
-      </w:r>
-      <w:r>
-        <w:rPr>
-          <w:rFonts w:eastAsia="Times New Roman"/>
-          <w:lang w:val="en-US"/>
-        </w:rPr>
-        <w:t xml:space="preserve"> the design for Deye’s RWA tokens and reward distribution</w:t>
-      </w:r>
-      <w:r>
-        <w:rPr>
-          <w:rFonts w:eastAsia="Times New Roman"/>
-          <w:lang w:val="en-US"/>
-        </w:rPr>
-        <w:t>: issuing asset-backed tokens, verifying production data through an oracle pipeline, and distributing rewards on-chain. It then proposes a token-economics layer that converts the RWA cashflows into a standardized, liquid instrument via a vault and an AMM market, enabling scalable trading and broader investor access.</w:t>
-      </w:r>
-      <w:r>
-        <w:rPr>
-          <w:rFonts w:eastAsia="Times New Roman"/>
-          <w:lang w:val="en-US"/>
-        </w:rPr>
-        <w:t xml:space="preserve"> </w:t>
-      </w:r>
-      <w:r>
-        <w:rPr>
-          <w:rFonts w:eastAsia="Times New Roman"/>
-          <w:lang w:val="en-US"/>
-        </w:rPr>
-        <w:t>Thirdly</w:t>
-      </w:r>
-      <w:r>
-        <w:rPr>
-          <w:rFonts w:eastAsia="Times New Roman"/>
-          <w:lang w:val="en-US"/>
-        </w:rPr>
-        <w:t xml:space="preserve">, several research directions of both </w:t>
-      </w:r>
-      <w:r>
-        <w:t>academic value and potential for enhancing Deye's token system performance.</w:t>
-      </w:r>
-      <w:r>
-        <w:t xml:space="preserve"> Finally, the corresponding research timeline is proposed.</w:t>
-      </w:r>
-    </w:p>
-    <w:p>
-      <w:pPr>
-        <w:pStyle w:val="NormalWeb"/>
-        <w:rPr>
-          <w:rFonts w:eastAsia="Times New Roman"/>
-          <w:lang w:val="en-US"/>
-        </w:rPr>
-      </w:pPr>
     </w:p>
     <w:p>
       <w:pPr>
@@ -1929,7 +1934,7 @@
           <w:noProof/>
         </w:rPr>
         <w:drawing>
-          <wp:anchor distT="0" distB="0" distL="114300" distR="114300" simplePos="0" relativeHeight="251661312" behindDoc="0" locked="0" layoutInCell="1" allowOverlap="1" wp14:anchorId="33DBD755" wp14:editId="0CC8E049">
+          <wp:anchor distT="0" distB="0" distL="114300" distR="114300" simplePos="0" relativeHeight="251661312" behindDoc="0" locked="0" layoutInCell="1" allowOverlap="1" wp14:anchorId="33DBD755" wp14:editId="1005C039">
             <wp:simplePos x="0" y="0"/>
             <wp:positionH relativeFrom="column">
               <wp:posOffset>378</wp:posOffset>

</xml_diff>